<commit_message>
changes in doc about basic part
</commit_message>
<xml_diff>
--- a/reports/Отчет_базовой_части.docx
+++ b/reports/Отчет_базовой_части.docx
@@ -1425,8 +1425,6 @@
         </w:rPr>
         <w:br w:type="page"/>
       </w:r>
-      <w:bookmarkStart w:id="0" w:name="_GoBack"/>
-      <w:bookmarkEnd w:id="0"/>
     </w:p>
     <w:p>
       <w:pPr>
@@ -1439,12 +1437,12 @@
           <w:rFonts w:eastAsia="Times New Roman"/>
         </w:rPr>
       </w:pPr>
-      <w:bookmarkStart w:id="1" w:name="_Toc198489856"/>
+      <w:bookmarkStart w:id="0" w:name="_Toc198489856"/>
       <w:r>
         <w:lastRenderedPageBreak/>
         <w:t>ВВЕДЕНИЕ</w:t>
       </w:r>
-      <w:bookmarkEnd w:id="1"/>
+      <w:bookmarkEnd w:id="0"/>
     </w:p>
     <w:p>
       <w:pPr>
@@ -1462,21 +1460,120 @@
           <w:rFonts w:ascii="Times New Roman" w:hAnsi="Times New Roman" w:cs="Times New Roman"/>
           <w:sz w:val="28"/>
         </w:rPr>
-        <w:t xml:space="preserve">Прохождение практики было тесно связано с работой над основным проектом «Перестройка бизнес-процессов на базе мультиагентных систем с GPT», выполняемым в рамках дисциплины «Проектная деятельность». Ключевой задачей, стоявшей передо мной в рамках практики, стала разработка и наполнение контентом статического веб-сайта. </w:t>
-      </w:r>
-      <w:r>
-        <w:rPr>
-          <w:rFonts w:ascii="Times New Roman" w:hAnsi="Times New Roman" w:cs="Times New Roman"/>
-          <w:sz w:val="28"/>
-        </w:rPr>
-        <w:t>Данный</w:t>
-      </w:r>
-      <w:r>
-        <w:rPr>
-          <w:rFonts w:ascii="Times New Roman" w:hAnsi="Times New Roman" w:cs="Times New Roman"/>
-          <w:sz w:val="28"/>
-        </w:rPr>
-        <w:t xml:space="preserve"> сайт задумывался как центральный информационный ресурс и своего рода «визитная карточка» основного проекта.</w:t>
+        <w:t xml:space="preserve">Прохождение практики было </w:t>
+      </w:r>
+      <w:r>
+        <w:rPr>
+          <w:rFonts w:ascii="Times New Roman" w:hAnsi="Times New Roman" w:cs="Times New Roman"/>
+          <w:sz w:val="28"/>
+        </w:rPr>
+        <w:t xml:space="preserve">тесно </w:t>
+      </w:r>
+      <w:r>
+        <w:rPr>
+          <w:rFonts w:ascii="Times New Roman" w:hAnsi="Times New Roman" w:cs="Times New Roman"/>
+          <w:sz w:val="28"/>
+        </w:rPr>
+        <w:t>связано с</w:t>
+      </w:r>
+      <w:r>
+        <w:rPr>
+          <w:rFonts w:ascii="Times New Roman" w:hAnsi="Times New Roman" w:cs="Times New Roman"/>
+          <w:sz w:val="28"/>
+        </w:rPr>
+        <w:t xml:space="preserve"> основным проектом</w:t>
+      </w:r>
+      <w:r>
+        <w:rPr>
+          <w:rFonts w:ascii="Times New Roman" w:hAnsi="Times New Roman" w:cs="Times New Roman"/>
+          <w:sz w:val="28"/>
+        </w:rPr>
+        <w:t xml:space="preserve"> «Перестройка бизнес-процессов на базе мультиагентных систем с GPT», дисци</w:t>
+      </w:r>
+      <w:r>
+        <w:rPr>
+          <w:rFonts w:ascii="Times New Roman" w:hAnsi="Times New Roman" w:cs="Times New Roman"/>
+          <w:sz w:val="28"/>
+        </w:rPr>
+        <w:t>плина</w:t>
+      </w:r>
+      <w:r>
+        <w:rPr>
+          <w:rFonts w:ascii="Times New Roman" w:hAnsi="Times New Roman" w:cs="Times New Roman"/>
+          <w:sz w:val="28"/>
+        </w:rPr>
+        <w:t xml:space="preserve"> «Проектная деятельность». </w:t>
+      </w:r>
+      <w:r>
+        <w:rPr>
+          <w:rFonts w:ascii="Times New Roman" w:hAnsi="Times New Roman" w:cs="Times New Roman"/>
+          <w:sz w:val="28"/>
+        </w:rPr>
+        <w:t xml:space="preserve">В контексте практики передо мной была поставлена основная задача </w:t>
+      </w:r>
+      <w:r>
+        <w:rPr>
+          <w:rFonts w:ascii="Times New Roman" w:hAnsi="Times New Roman" w:cs="Times New Roman"/>
+          <w:sz w:val="28"/>
+        </w:rPr>
+        <w:noBreakHyphen/>
+        <w:t xml:space="preserve"> </w:t>
+      </w:r>
+      <w:r>
+        <w:rPr>
+          <w:rFonts w:ascii="Times New Roman" w:hAnsi="Times New Roman" w:cs="Times New Roman"/>
+          <w:sz w:val="28"/>
+        </w:rPr>
+        <w:t xml:space="preserve">создание и </w:t>
+      </w:r>
+      <w:r>
+        <w:rPr>
+          <w:rFonts w:ascii="Times New Roman" w:hAnsi="Times New Roman" w:cs="Times New Roman"/>
+          <w:sz w:val="28"/>
+        </w:rPr>
+        <w:t xml:space="preserve">заполнение </w:t>
+      </w:r>
+      <w:r>
+        <w:rPr>
+          <w:rFonts w:ascii="Times New Roman" w:hAnsi="Times New Roman" w:cs="Times New Roman"/>
+          <w:sz w:val="28"/>
+        </w:rPr>
+        <w:t xml:space="preserve">контентом статического веб-сайта, который выступал как </w:t>
+      </w:r>
+      <w:r>
+        <w:rPr>
+          <w:rFonts w:ascii="Times New Roman" w:hAnsi="Times New Roman" w:cs="Times New Roman"/>
+          <w:sz w:val="28"/>
+        </w:rPr>
+        <w:t>основной</w:t>
+      </w:r>
+      <w:r>
+        <w:rPr>
+          <w:rFonts w:ascii="Times New Roman" w:hAnsi="Times New Roman" w:cs="Times New Roman"/>
+          <w:sz w:val="28"/>
+        </w:rPr>
+        <w:t xml:space="preserve"> информационный ресурс и</w:t>
+      </w:r>
+      <w:r>
+        <w:rPr>
+          <w:rFonts w:ascii="Times New Roman" w:hAnsi="Times New Roman" w:cs="Times New Roman"/>
+          <w:sz w:val="28"/>
+        </w:rPr>
+        <w:t>, фактически</w:t>
+      </w:r>
+      <w:r>
+        <w:rPr>
+          <w:rFonts w:ascii="Times New Roman" w:hAnsi="Times New Roman" w:cs="Times New Roman"/>
+          <w:sz w:val="28"/>
+        </w:rPr>
+        <w:t>, представлял соб</w:t>
+      </w:r>
+      <w:r>
+        <w:rPr>
+          <w:rFonts w:ascii="Times New Roman" w:hAnsi="Times New Roman" w:cs="Times New Roman"/>
+          <w:sz w:val="28"/>
+        </w:rPr>
+        <w:t>ой «визитную карточку» проекта.</w:t>
       </w:r>
     </w:p>
     <w:p>
@@ -1495,7 +1592,232 @@
           <w:rFonts w:ascii="Times New Roman" w:hAnsi="Times New Roman" w:cs="Times New Roman"/>
           <w:sz w:val="28"/>
         </w:rPr>
-        <w:t>Необходимость выполнения практического задания продиктована важностью формирования у студентов реальных компетенций в сфере современных веб-технологий, освоения систем контроля версий, а также приобретения навыков качественного документирования и представления результатов своей работы. Создание информативного и функционального веб-сайта не только помогает систематизировать итоги работы над проектом, но и служит эффективным инструментом для взаимодействия с кураторами и всеми заинтересованными сторонами. Кроме того, важной составляющей практики стало взаимодействие с представителями IT-индустрии, что, безусловно, способствовало получению ценного практического опыта.</w:t>
+        <w:t xml:space="preserve">Выполнение этого задания имело </w:t>
+      </w:r>
+      <w:r>
+        <w:rPr>
+          <w:rFonts w:ascii="Times New Roman" w:hAnsi="Times New Roman" w:cs="Times New Roman"/>
+          <w:sz w:val="28"/>
+        </w:rPr>
+        <w:t xml:space="preserve">для меня </w:t>
+      </w:r>
+      <w:r>
+        <w:rPr>
+          <w:rFonts w:ascii="Times New Roman" w:hAnsi="Times New Roman" w:cs="Times New Roman"/>
+          <w:sz w:val="28"/>
+        </w:rPr>
+        <w:t xml:space="preserve">прикладное значение: оно было направлено на развитие </w:t>
+      </w:r>
+      <w:r>
+        <w:rPr>
+          <w:rFonts w:ascii="Times New Roman" w:hAnsi="Times New Roman" w:cs="Times New Roman"/>
+          <w:sz w:val="28"/>
+        </w:rPr>
+        <w:t xml:space="preserve">моих </w:t>
+      </w:r>
+      <w:r>
+        <w:rPr>
+          <w:rFonts w:ascii="Times New Roman" w:hAnsi="Times New Roman" w:cs="Times New Roman"/>
+          <w:sz w:val="28"/>
+        </w:rPr>
+        <w:t>практических навыков в области современных веб-технологий, работу с системами контроля версий</w:t>
+      </w:r>
+      <w:r>
+        <w:rPr>
+          <w:rFonts w:ascii="Times New Roman" w:hAnsi="Times New Roman" w:cs="Times New Roman"/>
+          <w:sz w:val="28"/>
+        </w:rPr>
+        <w:t xml:space="preserve"> (</w:t>
+      </w:r>
+      <w:proofErr w:type="spellStart"/>
+      <w:r>
+        <w:rPr>
+          <w:rFonts w:ascii="Times New Roman" w:hAnsi="Times New Roman" w:cs="Times New Roman"/>
+          <w:sz w:val="28"/>
+          <w:lang w:val="en-US"/>
+        </w:rPr>
+        <w:t>Git</w:t>
+      </w:r>
+      <w:proofErr w:type="spellEnd"/>
+      <w:r>
+        <w:rPr>
+          <w:rFonts w:ascii="Times New Roman" w:hAnsi="Times New Roman" w:cs="Times New Roman"/>
+          <w:sz w:val="28"/>
+        </w:rPr>
+        <w:t>)</w:t>
+      </w:r>
+      <w:r>
+        <w:rPr>
+          <w:rFonts w:ascii="Times New Roman" w:hAnsi="Times New Roman" w:cs="Times New Roman"/>
+          <w:sz w:val="28"/>
+        </w:rPr>
+        <w:t>, а также на формирование компетенций по документированию и презентации результатов</w:t>
+      </w:r>
+      <w:r>
+        <w:rPr>
+          <w:rFonts w:ascii="Times New Roman" w:hAnsi="Times New Roman" w:cs="Times New Roman"/>
+          <w:sz w:val="28"/>
+        </w:rPr>
+        <w:t xml:space="preserve"> завершенной работы</w:t>
+      </w:r>
+      <w:r>
+        <w:rPr>
+          <w:rFonts w:ascii="Times New Roman" w:hAnsi="Times New Roman" w:cs="Times New Roman"/>
+          <w:sz w:val="28"/>
+        </w:rPr>
+        <w:t>.</w:t>
+      </w:r>
+    </w:p>
+    <w:p>
+      <w:pPr>
+        <w:spacing w:after="0" w:line="300" w:lineRule="auto"/>
+        <w:ind w:firstLine="709"/>
+        <w:contextualSpacing/>
+        <w:jc w:val="both"/>
+        <w:rPr>
+          <w:rFonts w:ascii="Times New Roman" w:hAnsi="Times New Roman" w:cs="Times New Roman"/>
+          <w:sz w:val="28"/>
+        </w:rPr>
+      </w:pPr>
+      <w:r>
+        <w:rPr>
+          <w:rFonts w:ascii="Times New Roman" w:hAnsi="Times New Roman" w:cs="Times New Roman"/>
+          <w:sz w:val="28"/>
+        </w:rPr>
+        <w:t>Разработка</w:t>
+      </w:r>
+      <w:r>
+        <w:rPr>
+          <w:rFonts w:ascii="Times New Roman" w:hAnsi="Times New Roman" w:cs="Times New Roman"/>
+          <w:sz w:val="28"/>
+        </w:rPr>
+        <w:t xml:space="preserve"> заполненного </w:t>
+      </w:r>
+      <w:r>
+        <w:rPr>
+          <w:rFonts w:ascii="Times New Roman" w:hAnsi="Times New Roman" w:cs="Times New Roman"/>
+          <w:sz w:val="28"/>
+        </w:rPr>
+        <w:t>и</w:t>
+      </w:r>
+      <w:r>
+        <w:rPr>
+          <w:rFonts w:ascii="Times New Roman" w:hAnsi="Times New Roman" w:cs="Times New Roman"/>
+          <w:sz w:val="28"/>
+        </w:rPr>
+        <w:t xml:space="preserve"> работоспособного</w:t>
+      </w:r>
+      <w:r>
+        <w:rPr>
+          <w:rFonts w:ascii="Times New Roman" w:hAnsi="Times New Roman" w:cs="Times New Roman"/>
+          <w:sz w:val="28"/>
+        </w:rPr>
+        <w:t xml:space="preserve"> сайта позволила структурировать </w:t>
+      </w:r>
+      <w:r>
+        <w:rPr>
+          <w:rFonts w:ascii="Times New Roman" w:hAnsi="Times New Roman" w:cs="Times New Roman"/>
+          <w:sz w:val="28"/>
+        </w:rPr>
+        <w:t xml:space="preserve">процесс работы с проектом </w:t>
+      </w:r>
+      <w:r>
+        <w:rPr>
+          <w:rFonts w:ascii="Times New Roman" w:hAnsi="Times New Roman" w:cs="Times New Roman"/>
+          <w:sz w:val="28"/>
+        </w:rPr>
+        <w:t xml:space="preserve">и организовать </w:t>
+      </w:r>
+      <w:r>
+        <w:rPr>
+          <w:rFonts w:ascii="Times New Roman" w:hAnsi="Times New Roman" w:cs="Times New Roman"/>
+          <w:sz w:val="28"/>
+        </w:rPr>
+        <w:t xml:space="preserve">ресурс для взаимодействия </w:t>
+      </w:r>
+      <w:r>
+        <w:rPr>
+          <w:rFonts w:ascii="Times New Roman" w:hAnsi="Times New Roman" w:cs="Times New Roman"/>
+          <w:sz w:val="28"/>
+        </w:rPr>
+        <w:t>с кураторами</w:t>
+      </w:r>
+      <w:r>
+        <w:rPr>
+          <w:rFonts w:ascii="Times New Roman" w:hAnsi="Times New Roman" w:cs="Times New Roman"/>
+          <w:sz w:val="28"/>
+        </w:rPr>
+        <w:t xml:space="preserve"> и заинтересованными данным проектом людьми</w:t>
+      </w:r>
+      <w:r>
+        <w:rPr>
+          <w:rFonts w:ascii="Times New Roman" w:hAnsi="Times New Roman" w:cs="Times New Roman"/>
+          <w:sz w:val="28"/>
+        </w:rPr>
+        <w:t>.</w:t>
+      </w:r>
+      <w:r>
+        <w:rPr>
+          <w:rFonts w:ascii="Times New Roman" w:hAnsi="Times New Roman" w:cs="Times New Roman"/>
+          <w:sz w:val="28"/>
+        </w:rPr>
+        <w:t xml:space="preserve"> Также</w:t>
+      </w:r>
+      <w:r>
+        <w:rPr>
+          <w:rFonts w:ascii="Times New Roman" w:hAnsi="Times New Roman" w:cs="Times New Roman"/>
+          <w:sz w:val="28"/>
+        </w:rPr>
+        <w:t xml:space="preserve">, важным </w:t>
+      </w:r>
+      <w:r>
+        <w:rPr>
+          <w:rFonts w:ascii="Times New Roman" w:hAnsi="Times New Roman" w:cs="Times New Roman"/>
+          <w:sz w:val="28"/>
+        </w:rPr>
+        <w:t xml:space="preserve">связующим </w:t>
+      </w:r>
+      <w:r>
+        <w:rPr>
+          <w:rFonts w:ascii="Times New Roman" w:hAnsi="Times New Roman" w:cs="Times New Roman"/>
+          <w:sz w:val="28"/>
+        </w:rPr>
+        <w:t>практики стало общение с представителями IT-</w:t>
+      </w:r>
+      <w:r>
+        <w:rPr>
+          <w:rFonts w:ascii="Times New Roman" w:hAnsi="Times New Roman" w:cs="Times New Roman"/>
+          <w:sz w:val="28"/>
+        </w:rPr>
+        <w:t>компаний</w:t>
+      </w:r>
+      <w:r>
+        <w:rPr>
+          <w:rFonts w:ascii="Times New Roman" w:hAnsi="Times New Roman" w:cs="Times New Roman"/>
+          <w:sz w:val="28"/>
+        </w:rPr>
+        <w:t xml:space="preserve">, что </w:t>
+      </w:r>
+      <w:r>
+        <w:rPr>
+          <w:rFonts w:ascii="Times New Roman" w:hAnsi="Times New Roman" w:cs="Times New Roman"/>
+          <w:sz w:val="28"/>
+        </w:rPr>
+        <w:t xml:space="preserve">предоставило мне </w:t>
+      </w:r>
+      <w:r>
+        <w:rPr>
+          <w:rFonts w:ascii="Times New Roman" w:hAnsi="Times New Roman" w:cs="Times New Roman"/>
+          <w:sz w:val="28"/>
+        </w:rPr>
+        <w:t xml:space="preserve">ценный практический опыт и понимание </w:t>
+      </w:r>
+      <w:r>
+        <w:rPr>
+          <w:rFonts w:ascii="Times New Roman" w:hAnsi="Times New Roman" w:cs="Times New Roman"/>
+          <w:sz w:val="28"/>
+        </w:rPr>
+        <w:t>того, что необходимо знать специалистам в моей сфере.</w:t>
       </w:r>
       <w:r>
         <w:rPr>
@@ -1516,45 +1838,51 @@
         <w:ind w:left="0" w:firstLine="709"/>
         <w:contextualSpacing/>
       </w:pPr>
-      <w:bookmarkStart w:id="2" w:name="_Toc198489857"/>
+      <w:bookmarkStart w:id="1" w:name="_Toc198489857"/>
       <w:r>
         <w:lastRenderedPageBreak/>
         <w:t>Общая информация о проекте</w:t>
       </w:r>
-      <w:bookmarkEnd w:id="2"/>
+      <w:bookmarkEnd w:id="1"/>
     </w:p>
     <w:p>
       <w:pPr>
         <w:spacing w:after="0" w:line="300" w:lineRule="auto"/>
         <w:ind w:firstLine="709"/>
         <w:contextualSpacing/>
-        <w:jc w:val="both"/>
-        <w:rPr>
-          <w:rFonts w:ascii="Times New Roman" w:hAnsi="Times New Roman" w:cs="Times New Roman"/>
-          <w:sz w:val="28"/>
-        </w:rPr>
-      </w:pPr>
-      <w:r>
-        <w:rPr>
-          <w:rFonts w:ascii="Times New Roman" w:hAnsi="Times New Roman" w:cs="Times New Roman"/>
+        <w:rPr>
+          <w:rFonts w:ascii="Times New Roman" w:eastAsia="Times New Roman" w:hAnsi="Times New Roman" w:cs="Times New Roman"/>
+          <w:sz w:val="28"/>
+          <w:szCs w:val="24"/>
+        </w:rPr>
+      </w:pPr>
+      <w:r>
+        <w:rPr>
+          <w:rFonts w:ascii="Times New Roman" w:eastAsia="Times New Roman" w:hAnsi="Times New Roman" w:cs="Times New Roman"/>
           <w:b/>
-          <w:sz w:val="28"/>
+          <w:bCs/>
+          <w:sz w:val="28"/>
+          <w:szCs w:val="24"/>
         </w:rPr>
         <w:t>Название проекта:</w:t>
       </w:r>
       <w:r>
         <w:rPr>
-          <w:rFonts w:ascii="Times New Roman" w:hAnsi="Times New Roman" w:cs="Times New Roman"/>
-          <w:sz w:val="28"/>
+          <w:rFonts w:ascii="Times New Roman" w:eastAsia="Times New Roman" w:hAnsi="Times New Roman" w:cs="Times New Roman"/>
+          <w:sz w:val="28"/>
+          <w:szCs w:val="24"/>
         </w:rPr>
         <w:t xml:space="preserve"> </w:t>
       </w:r>
       <w:r>
         <w:rPr>
-          <w:rFonts w:ascii="Times New Roman" w:hAnsi="Times New Roman" w:cs="Times New Roman"/>
-          <w:sz w:val="28"/>
-        </w:rPr>
-        <w:t>"Перестройка бизнес-процессов на базе мультиагентных систем с GPT".</w:t>
+          <w:rFonts w:ascii="Times New Roman" w:eastAsia="Times New Roman" w:hAnsi="Times New Roman" w:cs="Times New Roman"/>
+          <w:i/>
+          <w:iCs/>
+          <w:sz w:val="28"/>
+          <w:szCs w:val="24"/>
+        </w:rPr>
+        <w:t>«Перестройка бизнес-процессов на базе мультиагентных систем с GPT»</w:t>
       </w:r>
     </w:p>
     <w:p>
@@ -1562,33 +1890,87 @@
         <w:spacing w:after="0" w:line="300" w:lineRule="auto"/>
         <w:ind w:firstLine="709"/>
         <w:contextualSpacing/>
-        <w:jc w:val="both"/>
-        <w:rPr>
-          <w:rFonts w:ascii="Times New Roman" w:hAnsi="Times New Roman" w:cs="Times New Roman"/>
-          <w:sz w:val="28"/>
-        </w:rPr>
-      </w:pPr>
-      <w:r>
-        <w:rPr>
-          <w:rFonts w:ascii="Times New Roman" w:hAnsi="Times New Roman" w:cs="Times New Roman"/>
+        <w:rPr>
+          <w:rFonts w:ascii="Times New Roman" w:eastAsia="Times New Roman" w:hAnsi="Times New Roman" w:cs="Times New Roman"/>
+          <w:sz w:val="28"/>
+          <w:szCs w:val="24"/>
+        </w:rPr>
+      </w:pPr>
+      <w:r>
+        <w:rPr>
+          <w:rFonts w:ascii="Times New Roman" w:eastAsia="Times New Roman" w:hAnsi="Times New Roman" w:cs="Times New Roman"/>
           <w:b/>
-          <w:sz w:val="28"/>
-        </w:rPr>
-        <w:t>Цели и задачи проекта:</w:t>
-      </w:r>
-      <w:r>
-        <w:rPr>
-          <w:rFonts w:ascii="Times New Roman" w:hAnsi="Times New Roman" w:cs="Times New Roman"/>
-          <w:sz w:val="28"/>
+          <w:bCs/>
+          <w:sz w:val="28"/>
+          <w:szCs w:val="24"/>
+        </w:rPr>
+        <w:t>Цель проекта</w:t>
+      </w:r>
+      <w:r>
+        <w:rPr>
+          <w:rFonts w:ascii="Times New Roman" w:eastAsia="Times New Roman" w:hAnsi="Times New Roman" w:cs="Times New Roman"/>
+          <w:sz w:val="28"/>
+          <w:szCs w:val="24"/>
         </w:rPr>
         <w:t xml:space="preserve"> </w:t>
       </w:r>
       <w:r>
         <w:rPr>
-          <w:rFonts w:ascii="Times New Roman" w:hAnsi="Times New Roman" w:cs="Times New Roman"/>
-          <w:sz w:val="28"/>
-        </w:rPr>
-        <w:t>Глобальная цель проекта заключается в том, чтобы разработать и предложить предприятиям практически применимое руководство по фундаментальному переосмыслению и оптимизации их ключевых бизнес-процессов. Инструментами такой перестройки должны стать мультиагентные системы (МАС) в сочетании с возможностями современных генеративных моделей, таких как GPT.</w:t>
+          <w:rFonts w:ascii="Times New Roman" w:eastAsia="Times New Roman" w:hAnsi="Times New Roman" w:cs="Times New Roman"/>
+          <w:sz w:val="28"/>
+          <w:szCs w:val="24"/>
+        </w:rPr>
+        <w:t xml:space="preserve">- </w:t>
+      </w:r>
+      <w:r>
+        <w:rPr>
+          <w:rFonts w:ascii="Times New Roman" w:hAnsi="Times New Roman" w:cs="Times New Roman"/>
+          <w:sz w:val="28"/>
+        </w:rPr>
+        <w:t>разработать практическое</w:t>
+      </w:r>
+      <w:r>
+        <w:rPr>
+          <w:rFonts w:ascii="Times New Roman" w:hAnsi="Times New Roman" w:cs="Times New Roman"/>
+          <w:sz w:val="28"/>
+        </w:rPr>
+        <w:t xml:space="preserve"> руководство</w:t>
+      </w:r>
+      <w:r>
+        <w:rPr>
+          <w:rFonts w:ascii="Times New Roman" w:hAnsi="Times New Roman" w:cs="Times New Roman"/>
+          <w:sz w:val="28"/>
+        </w:rPr>
+        <w:t>, которое поможет компаниям пересмотреть и усовершенствовать</w:t>
+      </w:r>
+      <w:r>
+        <w:rPr>
+          <w:rFonts w:ascii="Times New Roman" w:hAnsi="Times New Roman" w:cs="Times New Roman"/>
+          <w:sz w:val="28"/>
+        </w:rPr>
+        <w:t xml:space="preserve"> </w:t>
+      </w:r>
+      <w:r>
+        <w:rPr>
+          <w:rFonts w:ascii="Times New Roman" w:hAnsi="Times New Roman" w:cs="Times New Roman"/>
+          <w:sz w:val="28"/>
+        </w:rPr>
+        <w:t>их ключевые бизнес-процессы, с помощью мультиагентных систем (МАС) и</w:t>
+      </w:r>
+      <w:r>
+        <w:rPr>
+          <w:rFonts w:ascii="Times New Roman" w:hAnsi="Times New Roman" w:cs="Times New Roman"/>
+          <w:sz w:val="28"/>
+        </w:rPr>
+        <w:t xml:space="preserve"> современных генеративных моделей, таких как GPT</w:t>
+      </w:r>
+      <w:r>
+        <w:rPr>
+          <w:rFonts w:ascii="Times New Roman" w:eastAsia="Times New Roman" w:hAnsi="Times New Roman" w:cs="Times New Roman"/>
+          <w:sz w:val="28"/>
+          <w:szCs w:val="24"/>
+        </w:rPr>
+        <w:t>.</w:t>
       </w:r>
     </w:p>
     <w:p>
@@ -1596,361 +1978,518 @@
         <w:spacing w:after="0" w:line="300" w:lineRule="auto"/>
         <w:ind w:firstLine="709"/>
         <w:contextualSpacing/>
-        <w:jc w:val="both"/>
-        <w:rPr>
-          <w:rFonts w:ascii="Times New Roman" w:hAnsi="Times New Roman" w:cs="Times New Roman"/>
-          <w:sz w:val="28"/>
-        </w:rPr>
-      </w:pPr>
-      <w:r>
-        <w:rPr>
-          <w:rFonts w:ascii="Times New Roman" w:hAnsi="Times New Roman" w:cs="Times New Roman"/>
-          <w:sz w:val="28"/>
-        </w:rPr>
-        <w:t>Для достижения этой цели были поставлены следующие основные задачи:</w:t>
-      </w:r>
-    </w:p>
-    <w:p>
-      <w:pPr>
-        <w:pStyle w:val="a9"/>
+        <w:rPr>
+          <w:rFonts w:ascii="Times New Roman" w:eastAsia="Times New Roman" w:hAnsi="Times New Roman" w:cs="Times New Roman"/>
+          <w:sz w:val="28"/>
+          <w:szCs w:val="24"/>
+        </w:rPr>
+      </w:pPr>
+      <w:r>
+        <w:rPr>
+          <w:rFonts w:ascii="Times New Roman" w:eastAsia="Times New Roman" w:hAnsi="Times New Roman" w:cs="Times New Roman"/>
+          <w:sz w:val="28"/>
+          <w:szCs w:val="24"/>
+        </w:rPr>
+        <w:t>Для этого были поставлены следующие задачи:</w:t>
+      </w:r>
+    </w:p>
+    <w:p>
+      <w:pPr>
         <w:numPr>
           <w:ilvl w:val="0"/>
-          <w:numId w:val="3"/>
+          <w:numId w:val="19"/>
         </w:numPr>
         <w:spacing w:after="0" w:line="300" w:lineRule="auto"/>
         <w:ind w:left="0" w:firstLine="709"/>
-        <w:rPr>
-          <w:rFonts w:cs="Times New Roman"/>
-          <w:sz w:val="36"/>
-        </w:rPr>
-      </w:pPr>
-      <w:r>
-        <w:rPr>
-          <w:rFonts w:cs="Times New Roman"/>
+        <w:contextualSpacing/>
+        <w:rPr>
+          <w:rFonts w:ascii="Times New Roman" w:eastAsia="Times New Roman" w:hAnsi="Times New Roman" w:cs="Times New Roman"/>
+          <w:sz w:val="28"/>
+          <w:szCs w:val="24"/>
+        </w:rPr>
+      </w:pPr>
+      <w:r>
+        <w:rPr>
+          <w:rFonts w:ascii="Times New Roman" w:eastAsia="Times New Roman" w:hAnsi="Times New Roman" w:cs="Times New Roman"/>
           <w:b/>
-        </w:rPr>
-        <w:t>Создание теоретической базы:</w:t>
-      </w:r>
-      <w:r>
-        <w:rPr>
-          <w:rFonts w:cs="Times New Roman"/>
-        </w:rPr>
-        <w:t xml:space="preserve"> Обеспечить глубокое понимание принципов бизнес-моделирования, анализа бизнес-процессов и роли, которую технологии искусственного интеллекта иг</w:t>
-      </w:r>
-      <w:r>
-        <w:rPr>
-          <w:rFonts w:cs="Times New Roman"/>
-        </w:rPr>
-        <w:t>рают в современном деловом мире;</w:t>
-      </w:r>
-    </w:p>
-    <w:p>
-      <w:pPr>
-        <w:pStyle w:val="a9"/>
+          <w:bCs/>
+          <w:sz w:val="28"/>
+          <w:szCs w:val="24"/>
+        </w:rPr>
+        <w:t>Формирование теоретической основы.</w:t>
+      </w:r>
+      <w:r>
+        <w:rPr>
+          <w:rFonts w:ascii="Times New Roman" w:eastAsia="Times New Roman" w:hAnsi="Times New Roman" w:cs="Times New Roman"/>
+          <w:sz w:val="28"/>
+          <w:szCs w:val="24"/>
+        </w:rPr>
+        <w:t xml:space="preserve"> На начальном этапе</w:t>
+      </w:r>
+      <w:r>
+        <w:rPr>
+          <w:rFonts w:ascii="Times New Roman" w:eastAsia="Times New Roman" w:hAnsi="Times New Roman" w:cs="Times New Roman"/>
+          <w:sz w:val="28"/>
+          <w:szCs w:val="24"/>
+        </w:rPr>
+        <w:t xml:space="preserve"> нам</w:t>
+      </w:r>
+      <w:r>
+        <w:rPr>
+          <w:rFonts w:ascii="Times New Roman" w:eastAsia="Times New Roman" w:hAnsi="Times New Roman" w:cs="Times New Roman"/>
+          <w:sz w:val="28"/>
+          <w:szCs w:val="24"/>
+        </w:rPr>
+        <w:t xml:space="preserve"> важно было разобраться в принципах бизнес-моделирования и анализа процессов, а также понять, какую роль технологии ИИ играют в трансформации современного бизнеса.</w:t>
+      </w:r>
+    </w:p>
+    <w:p>
+      <w:pPr>
         <w:numPr>
           <w:ilvl w:val="0"/>
-          <w:numId w:val="3"/>
+          <w:numId w:val="19"/>
         </w:numPr>
         <w:spacing w:after="0" w:line="300" w:lineRule="auto"/>
         <w:ind w:left="0" w:firstLine="709"/>
-        <w:rPr>
-          <w:rFonts w:cs="Times New Roman"/>
-        </w:rPr>
-      </w:pPr>
-      <w:r>
-        <w:rPr>
-          <w:rFonts w:cs="Times New Roman"/>
+        <w:contextualSpacing/>
+        <w:rPr>
+          <w:rFonts w:ascii="Times New Roman" w:eastAsia="Times New Roman" w:hAnsi="Times New Roman" w:cs="Times New Roman"/>
+          <w:sz w:val="28"/>
+          <w:szCs w:val="24"/>
+        </w:rPr>
+      </w:pPr>
+      <w:r>
+        <w:rPr>
+          <w:rFonts w:ascii="Times New Roman" w:eastAsia="Times New Roman" w:hAnsi="Times New Roman" w:cs="Times New Roman"/>
           <w:b/>
-        </w:rPr>
-        <w:t>Изучение мультиагентных систем (МАС):</w:t>
-      </w:r>
-      <w:r>
-        <w:rPr>
-          <w:rFonts w:cs="Times New Roman"/>
-        </w:rPr>
-        <w:t xml:space="preserve"> Провести детальное исследование архитектурных особенностей, ключевых принципов проектирования, а также преимуществ и потенциальных сложностей применения МАС. Особое внимание уделить их способности к децентрализации управления, эффективной координации автономных агентов и адаптац</w:t>
-      </w:r>
-      <w:r>
-        <w:rPr>
-          <w:rFonts w:cs="Times New Roman"/>
-        </w:rPr>
-        <w:t>ии к быстро меняющимся условиям;</w:t>
-      </w:r>
-    </w:p>
-    <w:p>
-      <w:pPr>
-        <w:pStyle w:val="a9"/>
+          <w:bCs/>
+          <w:sz w:val="28"/>
+          <w:szCs w:val="24"/>
+        </w:rPr>
+        <w:t>Изучение мультиагентных систем.</w:t>
+      </w:r>
+      <w:r>
+        <w:rPr>
+          <w:rFonts w:ascii="Times New Roman" w:eastAsia="Times New Roman" w:hAnsi="Times New Roman" w:cs="Times New Roman"/>
+          <w:sz w:val="28"/>
+          <w:szCs w:val="24"/>
+        </w:rPr>
+        <w:t xml:space="preserve"> </w:t>
+      </w:r>
+      <w:r>
+        <w:rPr>
+          <w:rFonts w:ascii="Times New Roman" w:eastAsia="Times New Roman" w:hAnsi="Times New Roman" w:cs="Times New Roman"/>
+          <w:sz w:val="28"/>
+          <w:szCs w:val="24"/>
+        </w:rPr>
+        <w:t>Далее м</w:t>
+      </w:r>
+      <w:r>
+        <w:rPr>
+          <w:rFonts w:ascii="Times New Roman" w:eastAsia="Times New Roman" w:hAnsi="Times New Roman" w:cs="Times New Roman"/>
+          <w:sz w:val="28"/>
+          <w:szCs w:val="24"/>
+        </w:rPr>
+        <w:t>ы проанализировали архитектуру и принципы построения МАС, обратили внимание на преимущества децентрализованного управления, возможности координации автономных агентов и их адаптивность в изменяющейся среде.</w:t>
+      </w:r>
+    </w:p>
+    <w:p>
+      <w:pPr>
         <w:numPr>
           <w:ilvl w:val="0"/>
-          <w:numId w:val="3"/>
+          <w:numId w:val="19"/>
         </w:numPr>
         <w:spacing w:after="0" w:line="300" w:lineRule="auto"/>
         <w:ind w:left="0" w:firstLine="709"/>
-        <w:rPr>
-          <w:rFonts w:cs="Times New Roman"/>
-        </w:rPr>
-      </w:pPr>
-      <w:r>
-        <w:rPr>
-          <w:rFonts w:cs="Times New Roman"/>
+        <w:contextualSpacing/>
+        <w:rPr>
+          <w:rFonts w:ascii="Times New Roman" w:eastAsia="Times New Roman" w:hAnsi="Times New Roman" w:cs="Times New Roman"/>
+          <w:sz w:val="28"/>
+          <w:szCs w:val="24"/>
+        </w:rPr>
+      </w:pPr>
+      <w:r>
+        <w:rPr>
+          <w:rFonts w:ascii="Times New Roman" w:eastAsia="Times New Roman" w:hAnsi="Times New Roman" w:cs="Times New Roman"/>
           <w:b/>
-        </w:rPr>
-        <w:t>Оценка потенциала технологии GPT:</w:t>
-      </w:r>
-      <w:r>
-        <w:rPr>
-          <w:rFonts w:cs="Times New Roman"/>
-        </w:rPr>
-        <w:t xml:space="preserve"> Всесторонне изучить возможности моделей класса GPT, включая их применение для обработки естественного языка, генерации текстов различной тематики, анализа данных и использования в сист</w:t>
-      </w:r>
-      <w:r>
-        <w:rPr>
-          <w:rFonts w:cs="Times New Roman"/>
-        </w:rPr>
-        <w:t>емах поддержки принятия решений;</w:t>
-      </w:r>
-    </w:p>
-    <w:p>
-      <w:pPr>
-        <w:pStyle w:val="a9"/>
+          <w:bCs/>
+          <w:sz w:val="28"/>
+          <w:szCs w:val="24"/>
+        </w:rPr>
+        <w:t>Оценка потенциала GPT.</w:t>
+      </w:r>
+      <w:r>
+        <w:rPr>
+          <w:rFonts w:ascii="Times New Roman" w:eastAsia="Times New Roman" w:hAnsi="Times New Roman" w:cs="Times New Roman"/>
+          <w:sz w:val="28"/>
+          <w:szCs w:val="24"/>
+        </w:rPr>
+        <w:t xml:space="preserve"> Особое внимание уделили тому, как модели GPT могут п</w:t>
+      </w:r>
+      <w:r>
+        <w:rPr>
+          <w:rFonts w:ascii="Times New Roman" w:eastAsia="Times New Roman" w:hAnsi="Times New Roman" w:cs="Times New Roman"/>
+          <w:sz w:val="28"/>
+          <w:szCs w:val="24"/>
+        </w:rPr>
+        <w:t xml:space="preserve">рименяться в реальных задачах - </w:t>
+      </w:r>
+      <w:r>
+        <w:rPr>
+          <w:rFonts w:ascii="Times New Roman" w:eastAsia="Times New Roman" w:hAnsi="Times New Roman" w:cs="Times New Roman"/>
+          <w:sz w:val="28"/>
+          <w:szCs w:val="24"/>
+        </w:rPr>
+        <w:t>от генерации текстов и обработки данных до поддержки принятия решений в бизнесе.</w:t>
+      </w:r>
+    </w:p>
+    <w:p>
+      <w:pPr>
         <w:numPr>
           <w:ilvl w:val="0"/>
-          <w:numId w:val="3"/>
+          <w:numId w:val="19"/>
         </w:numPr>
         <w:spacing w:after="0" w:line="300" w:lineRule="auto"/>
         <w:ind w:left="0" w:firstLine="709"/>
-        <w:rPr>
-          <w:rFonts w:cs="Times New Roman"/>
-        </w:rPr>
-      </w:pPr>
-      <w:r>
-        <w:rPr>
-          <w:rFonts w:cs="Times New Roman"/>
+        <w:contextualSpacing/>
+        <w:rPr>
+          <w:rFonts w:ascii="Times New Roman" w:eastAsia="Times New Roman" w:hAnsi="Times New Roman" w:cs="Times New Roman"/>
+          <w:sz w:val="28"/>
+          <w:szCs w:val="24"/>
+        </w:rPr>
+      </w:pPr>
+      <w:r>
+        <w:rPr>
+          <w:rFonts w:ascii="Times New Roman" w:eastAsia="Times New Roman" w:hAnsi="Times New Roman" w:cs="Times New Roman"/>
           <w:b/>
-        </w:rPr>
-        <w:t>Разработка методических рекомендаций:</w:t>
-      </w:r>
-      <w:r>
-        <w:rPr>
-          <w:rFonts w:cs="Times New Roman"/>
-        </w:rPr>
-        <w:t xml:space="preserve"> Предложить практические шаги и критерии выбора, а также методы интеграции подходящих инструментов и платформ искусственного интеллекта для эффективной поддержки</w:t>
-      </w:r>
-      <w:r>
-        <w:rPr>
-          <w:rFonts w:cs="Times New Roman"/>
-        </w:rPr>
-        <w:t xml:space="preserve"> реинжиниринга бизнес-процессов;</w:t>
-      </w:r>
-    </w:p>
-    <w:p>
-      <w:pPr>
-        <w:pStyle w:val="a9"/>
+          <w:bCs/>
+          <w:sz w:val="28"/>
+          <w:szCs w:val="24"/>
+        </w:rPr>
+        <w:t>Разработка практических рекомендаций.</w:t>
+      </w:r>
+      <w:r>
+        <w:rPr>
+          <w:rFonts w:ascii="Times New Roman" w:eastAsia="Times New Roman" w:hAnsi="Times New Roman" w:cs="Times New Roman"/>
+          <w:sz w:val="28"/>
+          <w:szCs w:val="24"/>
+        </w:rPr>
+        <w:t xml:space="preserve"> </w:t>
+      </w:r>
+      <w:r>
+        <w:rPr>
+          <w:rFonts w:ascii="Times New Roman" w:eastAsia="Times New Roman" w:hAnsi="Times New Roman" w:cs="Times New Roman"/>
+          <w:sz w:val="28"/>
+          <w:szCs w:val="24"/>
+        </w:rPr>
+        <w:t xml:space="preserve">Нами были сформированы </w:t>
+      </w:r>
+      <w:r>
+        <w:rPr>
+          <w:rFonts w:ascii="Times New Roman" w:eastAsia="Times New Roman" w:hAnsi="Times New Roman" w:cs="Times New Roman"/>
+          <w:sz w:val="28"/>
+          <w:szCs w:val="24"/>
+        </w:rPr>
+        <w:t>методики по выбору и внедрению подходящих ИИ-инструментов для реинжиниринга бизнес-процессов, включая этапы интеграции и критерии эффективности.</w:t>
+      </w:r>
+    </w:p>
+    <w:p>
+      <w:pPr>
         <w:numPr>
           <w:ilvl w:val="0"/>
-          <w:numId w:val="3"/>
+          <w:numId w:val="19"/>
         </w:numPr>
         <w:spacing w:after="0" w:line="300" w:lineRule="auto"/>
         <w:ind w:left="0" w:firstLine="709"/>
-        <w:rPr>
-          <w:rFonts w:cs="Times New Roman"/>
-        </w:rPr>
-      </w:pPr>
-      <w:r>
-        <w:rPr>
-          <w:rFonts w:cs="Times New Roman"/>
+        <w:contextualSpacing/>
+        <w:rPr>
+          <w:rFonts w:ascii="Times New Roman" w:eastAsia="Times New Roman" w:hAnsi="Times New Roman" w:cs="Times New Roman"/>
+          <w:sz w:val="28"/>
+          <w:szCs w:val="24"/>
+        </w:rPr>
+      </w:pPr>
+      <w:r>
+        <w:rPr>
+          <w:rFonts w:ascii="Times New Roman" w:eastAsia="Times New Roman" w:hAnsi="Times New Roman" w:cs="Times New Roman"/>
           <w:b/>
-        </w:rPr>
-        <w:t>Акцент на командной работе:</w:t>
-      </w:r>
-      <w:r>
-        <w:rPr>
-          <w:rFonts w:cs="Times New Roman"/>
-        </w:rPr>
-        <w:t xml:space="preserve"> Подчеркнуть значение формирования компетентных и слаженных команд, важность эффективной внутренней коммуникации и управления групповой динамикой как ключевых факторов для стимулирования инноваци</w:t>
-      </w:r>
-      <w:r>
-        <w:rPr>
-          <w:rFonts w:cs="Times New Roman"/>
-        </w:rPr>
-        <w:t>й и успешной реализации проекта;</w:t>
-      </w:r>
-    </w:p>
-    <w:p>
-      <w:pPr>
-        <w:pStyle w:val="a9"/>
+          <w:bCs/>
+          <w:sz w:val="28"/>
+          <w:szCs w:val="24"/>
+        </w:rPr>
+        <w:t>Акцент на командную работу.</w:t>
+      </w:r>
+      <w:r>
+        <w:rPr>
+          <w:rFonts w:ascii="Times New Roman" w:eastAsia="Times New Roman" w:hAnsi="Times New Roman" w:cs="Times New Roman"/>
+          <w:sz w:val="28"/>
+          <w:szCs w:val="24"/>
+        </w:rPr>
+        <w:t xml:space="preserve"> Мы выделили важность сильной команды — слаженного коллектива, способного эффективно </w:t>
+      </w:r>
+      <w:proofErr w:type="spellStart"/>
+      <w:r>
+        <w:rPr>
+          <w:rFonts w:ascii="Times New Roman" w:eastAsia="Times New Roman" w:hAnsi="Times New Roman" w:cs="Times New Roman"/>
+          <w:sz w:val="28"/>
+          <w:szCs w:val="24"/>
+        </w:rPr>
+        <w:t>коммуницировать</w:t>
+      </w:r>
+      <w:proofErr w:type="spellEnd"/>
+      <w:r>
+        <w:rPr>
+          <w:rFonts w:ascii="Times New Roman" w:eastAsia="Times New Roman" w:hAnsi="Times New Roman" w:cs="Times New Roman"/>
+          <w:sz w:val="28"/>
+          <w:szCs w:val="24"/>
+        </w:rPr>
+        <w:t>, генерировать идеи и внедрять инновации.</w:t>
+      </w:r>
+    </w:p>
+    <w:p>
+      <w:pPr>
         <w:numPr>
           <w:ilvl w:val="0"/>
-          <w:numId w:val="3"/>
+          <w:numId w:val="19"/>
         </w:numPr>
         <w:spacing w:after="0" w:line="300" w:lineRule="auto"/>
         <w:ind w:left="0" w:firstLine="709"/>
-        <w:rPr>
-          <w:rFonts w:cs="Times New Roman"/>
-        </w:rPr>
-      </w:pPr>
-      <w:r>
-        <w:rPr>
-          <w:rFonts w:cs="Times New Roman"/>
+        <w:contextualSpacing/>
+        <w:rPr>
+          <w:rFonts w:ascii="Times New Roman" w:eastAsia="Times New Roman" w:hAnsi="Times New Roman" w:cs="Times New Roman"/>
+          <w:sz w:val="28"/>
+          <w:szCs w:val="24"/>
+        </w:rPr>
+      </w:pPr>
+      <w:r>
+        <w:rPr>
+          <w:rFonts w:ascii="Times New Roman" w:eastAsia="Times New Roman" w:hAnsi="Times New Roman" w:cs="Times New Roman"/>
           <w:b/>
-        </w:rPr>
-        <w:t xml:space="preserve">Освоение методов </w:t>
+          <w:bCs/>
+          <w:sz w:val="28"/>
+          <w:szCs w:val="24"/>
+        </w:rPr>
+        <w:t>Анализ рыночной среды.</w:t>
+      </w:r>
+      <w:r>
+        <w:rPr>
+          <w:rFonts w:ascii="Times New Roman" w:eastAsia="Times New Roman" w:hAnsi="Times New Roman" w:cs="Times New Roman"/>
+          <w:sz w:val="28"/>
+          <w:szCs w:val="24"/>
+        </w:rPr>
+        <w:t xml:space="preserve"> </w:t>
+      </w:r>
+      <w:r>
+        <w:rPr>
+          <w:rFonts w:ascii="Times New Roman" w:eastAsia="Times New Roman" w:hAnsi="Times New Roman" w:cs="Times New Roman"/>
+          <w:sz w:val="28"/>
+          <w:szCs w:val="24"/>
+        </w:rPr>
+        <w:t>Также и</w:t>
+      </w:r>
+      <w:r>
+        <w:rPr>
+          <w:rFonts w:ascii="Times New Roman" w:eastAsia="Times New Roman" w:hAnsi="Times New Roman" w:cs="Times New Roman"/>
+          <w:sz w:val="28"/>
+          <w:szCs w:val="24"/>
+        </w:rPr>
+        <w:t xml:space="preserve">сследовали методы </w:t>
       </w:r>
       <w:proofErr w:type="spellStart"/>
       <w:r>
         <w:rPr>
-          <w:rFonts w:cs="Times New Roman"/>
-          <w:b/>
+          <w:rFonts w:ascii="Times New Roman" w:eastAsia="Times New Roman" w:hAnsi="Times New Roman" w:cs="Times New Roman"/>
+          <w:sz w:val="28"/>
+          <w:szCs w:val="24"/>
         </w:rPr>
         <w:t>валидации</w:t>
       </w:r>
       <w:proofErr w:type="spellEnd"/>
       <w:r>
         <w:rPr>
-          <w:rFonts w:cs="Times New Roman"/>
-          <w:b/>
-        </w:rPr>
-        <w:t xml:space="preserve"> и анализа рынка:</w:t>
-      </w:r>
-      <w:r>
-        <w:rPr>
-          <w:rFonts w:cs="Times New Roman"/>
-        </w:rPr>
-        <w:t xml:space="preserve"> Ознакомить с современными подходами к проверке жизнеспособности бизнес-идей, </w:t>
-      </w:r>
-      <w:r>
-        <w:rPr>
-          <w:rFonts w:cs="Times New Roman"/>
-        </w:rPr>
-        <w:lastRenderedPageBreak/>
-        <w:t>проведению маркетинговых исследований и оценке как технической реализуемости, так и потенциального вли</w:t>
-      </w:r>
-      <w:r>
-        <w:rPr>
-          <w:rFonts w:cs="Times New Roman"/>
-        </w:rPr>
-        <w:t>яния ИИ-решений на рынок;</w:t>
-      </w:r>
-    </w:p>
-    <w:p>
-      <w:pPr>
-        <w:pStyle w:val="a9"/>
+          <w:rFonts w:ascii="Times New Roman" w:eastAsia="Times New Roman" w:hAnsi="Times New Roman" w:cs="Times New Roman"/>
+          <w:sz w:val="28"/>
+          <w:szCs w:val="24"/>
+        </w:rPr>
+        <w:t xml:space="preserve"> бизнес-идей, оценили потенциальный отклик рынка на ИИ-решения и изучили инструменты маркетингового анализа.</w:t>
+      </w:r>
+    </w:p>
+    <w:p>
+      <w:pPr>
         <w:numPr>
           <w:ilvl w:val="0"/>
-          <w:numId w:val="3"/>
+          <w:numId w:val="19"/>
         </w:numPr>
         <w:spacing w:after="0" w:line="300" w:lineRule="auto"/>
         <w:ind w:left="0" w:firstLine="709"/>
-        <w:rPr>
-          <w:rFonts w:cs="Times New Roman"/>
-        </w:rPr>
-      </w:pPr>
-      <w:r>
-        <w:rPr>
-          <w:rFonts w:cs="Times New Roman"/>
+        <w:contextualSpacing/>
+        <w:rPr>
+          <w:rFonts w:ascii="Times New Roman" w:eastAsia="Times New Roman" w:hAnsi="Times New Roman" w:cs="Times New Roman"/>
+          <w:sz w:val="28"/>
+          <w:szCs w:val="24"/>
+        </w:rPr>
+      </w:pPr>
+      <w:r>
+        <w:rPr>
+          <w:rFonts w:ascii="Times New Roman" w:eastAsia="Times New Roman" w:hAnsi="Times New Roman" w:cs="Times New Roman"/>
           <w:b/>
-        </w:rPr>
-        <w:t>Применение инструментов бизнес-моделирования:</w:t>
-      </w:r>
-      <w:r>
-        <w:rPr>
-          <w:rFonts w:cs="Times New Roman"/>
-        </w:rPr>
-        <w:t xml:space="preserve"> Рассмотреть и продемонстрировать пользу таких методов, как </w:t>
+          <w:bCs/>
+          <w:sz w:val="28"/>
+          <w:szCs w:val="24"/>
+        </w:rPr>
+        <w:t>Применение инструментов бизнес-моделирования.</w:t>
+      </w:r>
+      <w:r>
+        <w:rPr>
+          <w:rFonts w:ascii="Times New Roman" w:eastAsia="Times New Roman" w:hAnsi="Times New Roman" w:cs="Times New Roman"/>
+          <w:sz w:val="28"/>
+          <w:szCs w:val="24"/>
+        </w:rPr>
+        <w:t xml:space="preserve"> </w:t>
+      </w:r>
+      <w:r>
+        <w:rPr>
+          <w:rFonts w:ascii="Times New Roman" w:eastAsia="Times New Roman" w:hAnsi="Times New Roman" w:cs="Times New Roman"/>
+          <w:sz w:val="28"/>
+          <w:szCs w:val="24"/>
+        </w:rPr>
+        <w:t xml:space="preserve">Использовали </w:t>
       </w:r>
       <w:proofErr w:type="spellStart"/>
       <w:r>
         <w:rPr>
-          <w:rFonts w:cs="Times New Roman"/>
+          <w:rFonts w:ascii="Times New Roman" w:eastAsia="Times New Roman" w:hAnsi="Times New Roman" w:cs="Times New Roman"/>
+          <w:sz w:val="28"/>
+          <w:szCs w:val="24"/>
         </w:rPr>
         <w:t>Lean</w:t>
       </w:r>
       <w:proofErr w:type="spellEnd"/>
       <w:r>
         <w:rPr>
-          <w:rFonts w:cs="Times New Roman"/>
+          <w:rFonts w:ascii="Times New Roman" w:eastAsia="Times New Roman" w:hAnsi="Times New Roman" w:cs="Times New Roman"/>
+          <w:sz w:val="28"/>
+          <w:szCs w:val="24"/>
         </w:rPr>
         <w:t xml:space="preserve"> </w:t>
       </w:r>
       <w:proofErr w:type="spellStart"/>
       <w:r>
         <w:rPr>
-          <w:rFonts w:cs="Times New Roman"/>
+          <w:rFonts w:ascii="Times New Roman" w:eastAsia="Times New Roman" w:hAnsi="Times New Roman" w:cs="Times New Roman"/>
+          <w:sz w:val="28"/>
+          <w:szCs w:val="24"/>
         </w:rPr>
         <w:t>Canvas</w:t>
       </w:r>
       <w:proofErr w:type="spellEnd"/>
       <w:r>
         <w:rPr>
-          <w:rFonts w:cs="Times New Roman"/>
-        </w:rPr>
-        <w:t xml:space="preserve"> и SWOT-анализ, для помощи компаниям в четком формулировании их ценностного предложения, выявлении ключевых активов и ресурсов, а также в оценке сильных и сла</w:t>
-      </w:r>
-      <w:r>
-        <w:rPr>
-          <w:rFonts w:cs="Times New Roman"/>
-        </w:rPr>
-        <w:t>бых сторон в конкурентной среде;</w:t>
-      </w:r>
-    </w:p>
-    <w:p>
-      <w:pPr>
-        <w:pStyle w:val="a9"/>
+          <w:rFonts w:ascii="Times New Roman" w:eastAsia="Times New Roman" w:hAnsi="Times New Roman" w:cs="Times New Roman"/>
+          <w:sz w:val="28"/>
+          <w:szCs w:val="24"/>
+        </w:rPr>
+        <w:t xml:space="preserve"> и SWOT-анализ для выявления сильных и слабых сторон, а также оценки ресурсов компании.</w:t>
+      </w:r>
+    </w:p>
+    <w:p>
+      <w:pPr>
         <w:numPr>
           <w:ilvl w:val="0"/>
-          <w:numId w:val="3"/>
+          <w:numId w:val="19"/>
         </w:numPr>
         <w:spacing w:after="0" w:line="300" w:lineRule="auto"/>
         <w:ind w:left="0" w:firstLine="709"/>
-        <w:rPr>
-          <w:rFonts w:cs="Times New Roman"/>
-        </w:rPr>
-      </w:pPr>
-      <w:r>
-        <w:rPr>
-          <w:rFonts w:cs="Times New Roman"/>
+        <w:contextualSpacing/>
+        <w:rPr>
+          <w:rFonts w:ascii="Times New Roman" w:eastAsia="Times New Roman" w:hAnsi="Times New Roman" w:cs="Times New Roman"/>
+          <w:sz w:val="28"/>
+          <w:szCs w:val="24"/>
+        </w:rPr>
+      </w:pPr>
+      <w:r>
+        <w:rPr>
+          <w:rFonts w:ascii="Times New Roman" w:eastAsia="Times New Roman" w:hAnsi="Times New Roman" w:cs="Times New Roman"/>
           <w:b/>
-        </w:rPr>
-        <w:t>Использование принципов дизайн-мышления:</w:t>
-      </w:r>
-      <w:r>
-        <w:rPr>
-          <w:rFonts w:cs="Times New Roman"/>
-        </w:rPr>
-        <w:t xml:space="preserve"> Показать, как итеративный и ориентированный на пользователя подход дизайн-мышления способствует созданию интуитивно понятных, эффективных и действит</w:t>
-      </w:r>
-      <w:r>
-        <w:rPr>
-          <w:rFonts w:cs="Times New Roman"/>
-        </w:rPr>
-        <w:t>ельно востребованных ИИ-решений;</w:t>
-      </w:r>
-    </w:p>
-    <w:p>
-      <w:pPr>
-        <w:pStyle w:val="a9"/>
+          <w:bCs/>
+          <w:sz w:val="28"/>
+          <w:szCs w:val="24"/>
+        </w:rPr>
+        <w:t>Использование подхода дизайн-мышления.</w:t>
+      </w:r>
+      <w:r>
+        <w:rPr>
+          <w:rFonts w:ascii="Times New Roman" w:eastAsia="Times New Roman" w:hAnsi="Times New Roman" w:cs="Times New Roman"/>
+          <w:sz w:val="28"/>
+          <w:szCs w:val="24"/>
+        </w:rPr>
+        <w:t xml:space="preserve"> Рассмотрели, как </w:t>
+      </w:r>
+      <w:r>
+        <w:rPr>
+          <w:rFonts w:ascii="Times New Roman" w:eastAsia="Times New Roman" w:hAnsi="Times New Roman" w:cs="Times New Roman"/>
+          <w:sz w:val="28"/>
+          <w:szCs w:val="24"/>
+        </w:rPr>
+        <w:t xml:space="preserve">итеративный и пользовательский </w:t>
+      </w:r>
+      <w:r>
+        <w:rPr>
+          <w:rFonts w:ascii="Times New Roman" w:eastAsia="Times New Roman" w:hAnsi="Times New Roman" w:cs="Times New Roman"/>
+          <w:sz w:val="28"/>
+          <w:szCs w:val="24"/>
+        </w:rPr>
+        <w:t xml:space="preserve">подход помогает создавать понятные и </w:t>
+      </w:r>
+      <w:r>
+        <w:rPr>
+          <w:rFonts w:ascii="Times New Roman" w:eastAsia="Times New Roman" w:hAnsi="Times New Roman" w:cs="Times New Roman"/>
+          <w:sz w:val="28"/>
+          <w:szCs w:val="24"/>
+        </w:rPr>
+        <w:t xml:space="preserve">востребованные </w:t>
+      </w:r>
+      <w:r>
+        <w:rPr>
+          <w:rFonts w:ascii="Times New Roman" w:eastAsia="Times New Roman" w:hAnsi="Times New Roman" w:cs="Times New Roman"/>
+          <w:sz w:val="28"/>
+          <w:szCs w:val="24"/>
+        </w:rPr>
+        <w:t>решения на базе ИИ.</w:t>
+      </w:r>
+    </w:p>
+    <w:p>
+      <w:pPr>
         <w:numPr>
           <w:ilvl w:val="0"/>
-          <w:numId w:val="3"/>
+          <w:numId w:val="19"/>
         </w:numPr>
         <w:spacing w:after="0" w:line="300" w:lineRule="auto"/>
         <w:ind w:left="0" w:firstLine="709"/>
-        <w:rPr>
-          <w:rFonts w:cs="Times New Roman"/>
-        </w:rPr>
-      </w:pPr>
-      <w:r>
-        <w:rPr>
-          <w:rFonts w:cs="Times New Roman"/>
+        <w:contextualSpacing/>
+        <w:rPr>
+          <w:rFonts w:ascii="Times New Roman" w:eastAsia="Times New Roman" w:hAnsi="Times New Roman" w:cs="Times New Roman"/>
+          <w:sz w:val="28"/>
+          <w:szCs w:val="24"/>
+        </w:rPr>
+      </w:pPr>
+      <w:r>
+        <w:rPr>
+          <w:rFonts w:ascii="Times New Roman" w:eastAsia="Times New Roman" w:hAnsi="Times New Roman" w:cs="Times New Roman"/>
           <w:b/>
-        </w:rPr>
-        <w:t>Фокус на непрерывном улучшении:</w:t>
-      </w:r>
-      <w:r>
-        <w:rPr>
-          <w:rFonts w:cs="Times New Roman"/>
-        </w:rPr>
-        <w:t xml:space="preserve"> Обосновать необходимость постоянного мониторинга эффективности внедренных решений, сбора обратной связи и итеративной доработки бизнес-процессов для обеспечения их долгосрочной устойчивости и адаптивности.</w:t>
+          <w:bCs/>
+          <w:sz w:val="28"/>
+          <w:szCs w:val="24"/>
+        </w:rPr>
+        <w:lastRenderedPageBreak/>
+        <w:t>Фокус на постоянном улучшении.</w:t>
+      </w:r>
+      <w:r>
+        <w:rPr>
+          <w:rFonts w:ascii="Times New Roman" w:eastAsia="Times New Roman" w:hAnsi="Times New Roman" w:cs="Times New Roman"/>
+          <w:sz w:val="28"/>
+          <w:szCs w:val="24"/>
+        </w:rPr>
+        <w:t xml:space="preserve"> Подчеркнули важность регулярной оценки внедрённых решений, сбора обратной связи и адаптации бизнес-процессов к новым условиям.</w:t>
       </w:r>
     </w:p>
     <w:p>
@@ -1974,12 +2513,12 @@
         <w:spacing w:line="300" w:lineRule="auto"/>
         <w:ind w:firstLine="709"/>
       </w:pPr>
-      <w:bookmarkStart w:id="3" w:name="_Toc198489858"/>
+      <w:bookmarkStart w:id="2" w:name="_Toc198489858"/>
       <w:r>
         <w:lastRenderedPageBreak/>
         <w:t>2.  Общая характеристика деятельности организации (заказчика проекта)</w:t>
       </w:r>
-      <w:bookmarkEnd w:id="3"/>
+      <w:bookmarkEnd w:id="2"/>
     </w:p>
     <w:p>
       <w:pPr>
@@ -2952,12 +3491,12 @@
         <w:spacing w:line="300" w:lineRule="auto"/>
         <w:ind w:left="0" w:firstLine="709"/>
       </w:pPr>
-      <w:bookmarkStart w:id="4" w:name="_Toc198489859"/>
+      <w:bookmarkStart w:id="3" w:name="_Toc198489859"/>
       <w:r>
         <w:lastRenderedPageBreak/>
         <w:t>Описание задания по проектной практике</w:t>
       </w:r>
-      <w:bookmarkEnd w:id="4"/>
+      <w:bookmarkEnd w:id="3"/>
     </w:p>
     <w:p>
       <w:pPr>
@@ -4180,6 +4719,7 @@
           <w:szCs w:val="28"/>
         </w:rPr>
       </w:pPr>
+      <w:bookmarkStart w:id="4" w:name="_GoBack"/>
       <w:r>
         <w:rPr>
           <w:rStyle w:val="ng-star-inserted1"/>
@@ -4196,6 +4736,7 @@
         <w:spacing w:after="0" w:line="300" w:lineRule="auto"/>
         <w:ind w:firstLine="709"/>
         <w:contextualSpacing/>
+        <w:jc w:val="both"/>
         <w:rPr>
           <w:rFonts w:ascii="Times New Roman" w:hAnsi="Times New Roman" w:cs="Times New Roman"/>
           <w:sz w:val="28"/>
@@ -4209,7 +4750,16 @@
           <w:sz w:val="28"/>
           <w:szCs w:val="28"/>
         </w:rPr>
-        <w:t xml:space="preserve">Были налажены контакты с представителями IT-сообщества и академической среды во время Карьерного марафона Московского </w:t>
+        <w:t>Наладить</w:t>
+      </w:r>
+      <w:r>
+        <w:rPr>
+          <w:rStyle w:val="ng-star-inserted1"/>
+          <w:rFonts w:ascii="Times New Roman" w:hAnsi="Times New Roman" w:cs="Times New Roman"/>
+          <w:sz w:val="28"/>
+          <w:szCs w:val="28"/>
+        </w:rPr>
+        <w:t xml:space="preserve"> контакты с представителями IT-сообщества и академической среды во время Карьерного марафона Московского </w:t>
       </w:r>
       <w:proofErr w:type="spellStart"/>
       <w:r>
@@ -4269,7 +4819,7 @@
           <w:sz w:val="28"/>
           <w:szCs w:val="28"/>
         </w:rPr>
-        <w:t xml:space="preserve">, позволило не </w:t>
+        <w:t xml:space="preserve">, позволило не только </w:t>
       </w:r>
       <w:r>
         <w:rPr>
@@ -4279,7 +4829,7 @@
           <w:szCs w:val="28"/>
         </w:rPr>
         <w:lastRenderedPageBreak/>
-        <w:t>только ознакомиться с их деятельностью, но и поучаствовать в решении практических задач. Мастер-класс НИИ «</w:t>
+        <w:t>ознакомиться с их деятельностью, но и поучаствовать в решении практических задач. Мастер-класс НИИ «</w:t>
       </w:r>
       <w:proofErr w:type="spellStart"/>
       <w:r>
@@ -4363,11 +4913,8 @@
       </w:r>
       <w:r>
         <w:rPr>
-          <w:rStyle w:val="inline-code"/>
-          <w:rFonts w:ascii="Times New Roman" w:hAnsi="Times New Roman" w:cs="Times New Roman"/>
-          <w:sz w:val="28"/>
-          <w:szCs w:val="28"/>
-          <w:bdr w:val="single" w:sz="4" w:space="0" w:color="1A1C1E" w:frame="1"/>
+          <w:rFonts w:ascii="Times New Roman" w:hAnsi="Times New Roman" w:cs="Times New Roman"/>
+          <w:sz w:val="28"/>
         </w:rPr>
         <w:t>post-1.md</w:t>
       </w:r>
@@ -4375,10 +4922,19 @@
         <w:rPr>
           <w:rStyle w:val="ng-star-inserted1"/>
           <w:rFonts w:ascii="Times New Roman" w:hAnsi="Times New Roman" w:cs="Times New Roman"/>
-          <w:sz w:val="28"/>
-          <w:szCs w:val="28"/>
-        </w:rPr>
-        <w:t> в соответствующем разделе) и размещен на сайте.</w:t>
+          <w:sz w:val="36"/>
+          <w:szCs w:val="28"/>
+        </w:rPr>
+        <w:t> </w:t>
+      </w:r>
+      <w:r>
+        <w:rPr>
+          <w:rStyle w:val="ng-star-inserted1"/>
+          <w:rFonts w:ascii="Times New Roman" w:hAnsi="Times New Roman" w:cs="Times New Roman"/>
+          <w:sz w:val="28"/>
+          <w:szCs w:val="28"/>
+        </w:rPr>
+        <w:t>в соответствующем разделе) и размещен на сайте.</w:t>
       </w:r>
     </w:p>
     <w:p>
@@ -4411,6 +4967,7 @@
         <w:spacing w:after="0" w:line="300" w:lineRule="auto"/>
         <w:ind w:firstLine="709"/>
         <w:contextualSpacing/>
+        <w:jc w:val="both"/>
         <w:rPr>
           <w:rFonts w:ascii="Times New Roman" w:hAnsi="Times New Roman" w:cs="Times New Roman"/>
           <w:sz w:val="28"/>
@@ -4427,6 +4984,7 @@
         <w:t xml:space="preserve">Подготовка всех необходимых отчетных документов, включая данный отчет, согласно установленным требованиям и шаблонам. </w:t>
       </w:r>
     </w:p>
+    <w:bookmarkEnd w:id="4"/>
     <w:p>
       <w:pPr>
         <w:spacing w:after="160" w:line="259" w:lineRule="auto"/>
@@ -4462,7 +5020,35 @@
           <w:rFonts w:ascii="Times New Roman" w:hAnsi="Times New Roman" w:cs="Times New Roman"/>
           <w:sz w:val="28"/>
         </w:rPr>
-        <w:t>В ходе проектной (учебной) практики были успешно решены все задачи базовой части, что привело к формированию ряда конкретных результатов и приобретению ценных навыков:</w:t>
+        <w:t xml:space="preserve">В ходе проектной (учебной) практики </w:t>
+      </w:r>
+      <w:r>
+        <w:rPr>
+          <w:rFonts w:ascii="Times New Roman" w:hAnsi="Times New Roman" w:cs="Times New Roman"/>
+          <w:sz w:val="28"/>
+        </w:rPr>
+        <w:t xml:space="preserve">я успешно решил </w:t>
+      </w:r>
+      <w:r>
+        <w:rPr>
+          <w:rFonts w:ascii="Times New Roman" w:hAnsi="Times New Roman" w:cs="Times New Roman"/>
+          <w:sz w:val="28"/>
+        </w:rPr>
+        <w:t xml:space="preserve">все задачи базовой части, </w:t>
+      </w:r>
+      <w:r>
+        <w:rPr>
+          <w:rFonts w:ascii="Times New Roman" w:hAnsi="Times New Roman" w:cs="Times New Roman"/>
+          <w:sz w:val="28"/>
+        </w:rPr>
+        <w:t>получил конкретные результаты и новые профессиональные навыки</w:t>
+      </w:r>
+      <w:r>
+        <w:rPr>
+          <w:rFonts w:ascii="Times New Roman" w:hAnsi="Times New Roman" w:cs="Times New Roman"/>
+          <w:sz w:val="28"/>
+        </w:rPr>
+        <w:t>:</w:t>
       </w:r>
     </w:p>
     <w:p>
@@ -4526,79 +5112,53 @@
         <w:rPr>
           <w:rFonts w:cs="Times New Roman"/>
         </w:rPr>
-        <w:t xml:space="preserve"> Обеспечено уверенное владение системой контроля версий </w:t>
+        <w:t> </w:t>
+      </w:r>
+      <w:r>
+        <w:t xml:space="preserve">Я уверенно освоил систему контроля версий: все изменения в коде сайта, документации и других материалах оперативно фиксировались в </w:t>
       </w:r>
       <w:proofErr w:type="spellStart"/>
       <w:r>
-        <w:rPr>
-          <w:rFonts w:cs="Times New Roman"/>
-        </w:rPr>
-        <w:t>Git</w:t>
+        <w:t>репозитории</w:t>
       </w:r>
       <w:proofErr w:type="spellEnd"/>
       <w:r>
-        <w:rPr>
-          <w:rFonts w:cs="Times New Roman"/>
-        </w:rPr>
-        <w:t xml:space="preserve">. Все изменения в коде сайта, документации и других материалах проекта систематически фиксировались в </w:t>
+        <w:t xml:space="preserve"> на </w:t>
       </w:r>
       <w:proofErr w:type="spellStart"/>
       <w:r>
-        <w:rPr>
-          <w:rFonts w:cs="Times New Roman"/>
-        </w:rPr>
-        <w:t>репозитории</w:t>
+        <w:t>GitHub</w:t>
       </w:r>
       <w:proofErr w:type="spellEnd"/>
       <w:r>
-        <w:rPr>
-          <w:rFonts w:cs="Times New Roman"/>
-        </w:rPr>
-        <w:t xml:space="preserve"> на </w:t>
-      </w:r>
-      <w:proofErr w:type="spellStart"/>
-      <w:r>
-        <w:rPr>
-          <w:rFonts w:cs="Times New Roman"/>
-        </w:rPr>
-        <w:t>GitHub</w:t>
-      </w:r>
-      <w:proofErr w:type="spellEnd"/>
-      <w:r>
-        <w:rPr>
-          <w:rFonts w:cs="Times New Roman"/>
-        </w:rPr>
         <w:t xml:space="preserve"> (</w:t>
       </w:r>
-      <w:hyperlink r:id="rId14" w:tgtFrame="_blank" w:history="1">
+      <w:hyperlink r:id="rId14" w:tgtFrame="_new" w:history="1">
         <w:r>
           <w:rPr>
-            <w:rFonts w:cs="Times New Roman"/>
-            <w:u w:val="single"/>
+            <w:rStyle w:val="a8"/>
+            <w:color w:val="auto"/>
           </w:rPr>
           <w:t>https://github.com/a1lock</w:t>
         </w:r>
       </w:hyperlink>
       <w:r>
-        <w:rPr>
-          <w:rFonts w:cs="Times New Roman"/>
-        </w:rPr>
-        <w:t xml:space="preserve">) </w:t>
-      </w:r>
-      <w:r>
-        <w:rPr>
-          <w:rFonts w:cs="Times New Roman"/>
-        </w:rPr>
-        <w:t xml:space="preserve">с информативными комментариями к </w:t>
+        <w:t xml:space="preserve">). При этом </w:t>
+      </w:r>
+      <w:r>
+        <w:t xml:space="preserve">уделял особое внимание содержательности сообщений к </w:t>
       </w:r>
       <w:proofErr w:type="spellStart"/>
       <w:r>
-        <w:rPr>
-          <w:rFonts w:cs="Times New Roman"/>
-        </w:rPr>
         <w:t>коммитам</w:t>
       </w:r>
       <w:proofErr w:type="spellEnd"/>
+      <w:r>
+        <w:t>, чтобы сразу было ясно, как</w:t>
+      </w:r>
+      <w:r>
+        <w:t>ие правки и почему были внесены</w:t>
+      </w:r>
       <w:r>
         <w:rPr>
           <w:rFonts w:cs="Times New Roman"/>
@@ -4649,21 +5209,30 @@
         <w:rPr>
           <w:rFonts w:cs="Times New Roman"/>
         </w:rPr>
-        <w:t xml:space="preserve"> Освоен синтаксис </w:t>
+        <w:t> </w:t>
+      </w:r>
+      <w:r>
+        <w:t xml:space="preserve">Освоив синтаксис </w:t>
       </w:r>
       <w:proofErr w:type="spellStart"/>
       <w:r>
-        <w:rPr>
-          <w:rFonts w:cs="Times New Roman"/>
-        </w:rPr>
         <w:t>Markdown</w:t>
       </w:r>
       <w:proofErr w:type="spellEnd"/>
       <w:r>
-        <w:rPr>
-          <w:rFonts w:cs="Times New Roman"/>
-        </w:rPr>
-        <w:t>, который активно применялся для создания всего текстового контента сайта и сопутствующей документации, включая подробные описания проекта, команды, а также ведение журнала разработки с одиннадцатью постами, отражающими прогресс и ключевые моменты проектной деятельности.</w:t>
+        <w:t>, я создал полный набор те</w:t>
+      </w:r>
+      <w:r>
+        <w:t>кстовых материалов для проекта -</w:t>
+      </w:r>
+      <w:r>
+        <w:t xml:space="preserve"> от общего описания и информации о команде до подробного журнала разработки из одиннадцати записей. Каждый документ структурирован так, чтобы читатель мог быстро найти нужную информацию</w:t>
+      </w:r>
+      <w:r>
+        <w:rPr>
+          <w:rFonts w:cs="Times New Roman"/>
+        </w:rPr>
+        <w:t>.</w:t>
       </w:r>
     </w:p>
     <w:p>
@@ -4709,35 +5278,26 @@
         <w:rPr>
           <w:rFonts w:cs="Times New Roman"/>
         </w:rPr>
-        <w:t xml:space="preserve"> Разработан и запущен информационный веб-сайт проекта с использованием генератора статических сайтов </w:t>
+        <w:t> </w:t>
+      </w:r>
+      <w:r>
+        <w:t xml:space="preserve">Я разработал и запустил статический сайт проекта, уделив внимание логике навигации и уникальному контенту. Для улучшения визуального восприятия внедрил пользовательские </w:t>
       </w:r>
       <w:proofErr w:type="spellStart"/>
       <w:r>
-        <w:rPr>
-          <w:rFonts w:cs="Times New Roman"/>
-        </w:rPr>
+        <w:t>шорткоды</w:t>
+      </w:r>
+      <w:proofErr w:type="spellEnd"/>
+      <w:r>
+        <w:t xml:space="preserve">, а тему </w:t>
+      </w:r>
+      <w:proofErr w:type="spellStart"/>
+      <w:r>
         <w:t>Hugo</w:t>
       </w:r>
       <w:proofErr w:type="spellEnd"/>
       <w:r>
-        <w:rPr>
-          <w:rFonts w:cs="Times New Roman"/>
-        </w:rPr>
-        <w:t xml:space="preserve">. Сайт имеет логичную структуру, интуитивно понятную навигацию и содержит все требуемые разделы, наполненные уникальным и релевантным контентом. Внедрены пользовательские </w:t>
-      </w:r>
-      <w:proofErr w:type="spellStart"/>
-      <w:r>
-        <w:rPr>
-          <w:rFonts w:cs="Times New Roman"/>
-        </w:rPr>
-        <w:t>шорткоды</w:t>
-      </w:r>
-      <w:proofErr w:type="spellEnd"/>
-      <w:r>
-        <w:rPr>
-          <w:rFonts w:cs="Times New Roman"/>
-        </w:rPr>
-        <w:t xml:space="preserve"> для улучшения представления информации. Визуальное оформление сайта выполнено с учетом современных тенденций и удобочитаемости.</w:t>
+        <w:t xml:space="preserve"> адаптировал под современные требования дизайна и удобочитаемости.</w:t>
       </w:r>
     </w:p>
     <w:p>
@@ -4765,7 +5325,13 @@
         <w:rPr>
           <w:rFonts w:cs="Times New Roman"/>
         </w:rPr>
-        <w:t> Получен практический опыт коммуникации с представителями IT-компаний и участия в профильных мероприятиях (Карьерный марафон, мастер-классы, конференции). Этот опыт способствовал лучшему пониманию актуальных технологических трендов и требований рынка труда в сфере ИИ и разработки.</w:t>
+        <w:t> </w:t>
+      </w:r>
+      <w:r>
+        <w:rPr>
+          <w:rFonts w:cs="Times New Roman"/>
+        </w:rPr>
+        <w:t>Во время участия в Карьерном марафоне, мастер-классах и конференции R-EVOLUTION 2025 я общался с представителями IT-компаний, изучил реальные кейсы и актуальные тренды в области ИИ и разработки. Это помогло мне лучше понять требования рынка и получить ценные профессиональные контакты.</w:t>
       </w:r>
     </w:p>
     <w:p>
@@ -4793,7 +5359,55 @@
         <w:rPr>
           <w:rFonts w:cs="Times New Roman"/>
         </w:rPr>
-        <w:t> Подготовлены все необходимые отчетные документы, включая данный итоговый отчет по практике, в соответствии с установленными требованиями.</w:t>
+        <w:t> </w:t>
+      </w:r>
+      <w:r>
+        <w:rPr>
+          <w:rFonts w:cs="Times New Roman"/>
+        </w:rPr>
+        <w:t xml:space="preserve">Под конец </w:t>
+      </w:r>
+      <w:r>
+        <w:rPr>
+          <w:rFonts w:cs="Times New Roman"/>
+        </w:rPr>
+        <w:t xml:space="preserve">практики я собрал все </w:t>
+      </w:r>
+      <w:r>
+        <w:rPr>
+          <w:rFonts w:cs="Times New Roman"/>
+        </w:rPr>
+        <w:t xml:space="preserve">отчётные материалы - </w:t>
+      </w:r>
+      <w:r>
+        <w:rPr>
+          <w:rFonts w:cs="Times New Roman"/>
+        </w:rPr>
+        <w:t>техническую документацию</w:t>
+      </w:r>
+      <w:r>
+        <w:rPr>
+          <w:rFonts w:cs="Times New Roman"/>
+        </w:rPr>
+        <w:t>, инструкции и сам отчёт -</w:t>
+      </w:r>
+      <w:r>
+        <w:rPr>
+          <w:rFonts w:cs="Times New Roman"/>
+        </w:rPr>
+        <w:t xml:space="preserve"> в соответствии с корпоративны</w:t>
+      </w:r>
+      <w:r>
+        <w:rPr>
+          <w:rFonts w:cs="Times New Roman"/>
+        </w:rPr>
+        <w:t>ми и академическими стандартами</w:t>
+      </w:r>
+      <w:r>
+        <w:rPr>
+          <w:rFonts w:cs="Times New Roman"/>
+        </w:rPr>
+        <w:t>.</w:t>
       </w:r>
     </w:p>
     <w:p>
@@ -4868,7 +5482,7 @@
           <w:sz w:val="28"/>
           <w:szCs w:val="28"/>
         </w:rPr>
-        <w:t xml:space="preserve">Разработанный на платформе </w:t>
+        <w:t xml:space="preserve">Созданный на </w:t>
       </w:r>
       <w:proofErr w:type="spellStart"/>
       <w:r>
@@ -4886,7 +5500,7 @@
           <w:sz w:val="28"/>
           <w:szCs w:val="28"/>
         </w:rPr>
-        <w:t xml:space="preserve"> веб-сайт проекта «Перестройка бизнес-процессов на базе мультиагентных систем с GPT» успешно функционирует и служит наглядным представлением как самого проекта, так и процесса его реализации. Реализация интерактивных пользовательских интерфейсов для сервисов демонстрирует способность применять полученные знания для создания функциональных веб-приложений.</w:t>
+        <w:t xml:space="preserve"> веб-сайт «Перестройка бизнес-процессов на базе мультиагентных систем с GPT» стабильно работает и наглядно демонстрирует как сам проект, так и этапы его реализации — включая интерактивные интерфейсы, подтверждающие мои умения в создании полноценных веб-приложений.</w:t>
       </w:r>
     </w:p>
     <w:p>
@@ -4907,7 +5521,7 @@
           <w:sz w:val="28"/>
           <w:szCs w:val="28"/>
         </w:rPr>
-        <w:t xml:space="preserve">Опыт, полученный в ходе взаимодействия с представителями индустрии, расширил мое понимание практического применения технологий искусственного интеллекта и современных подходов к разработке в таких областях, как транспортная логистика и информационная безопасность. Эти знания, безусловно, будут полезны для дальнейшей работы над основным проектом. Навыки работы с </w:t>
+        <w:t xml:space="preserve">Общение с представителями IT-индустрии в рамках практики расширило моё понимание возможностей искусственного интеллекта и современных подходов в таких сферах, как транспортная логистика и </w:t>
       </w:r>
       <w:proofErr w:type="spellStart"/>
       <w:r>
@@ -4916,6 +5530,24 @@
           <w:sz w:val="28"/>
           <w:szCs w:val="28"/>
         </w:rPr>
+        <w:t>кибербезопасность</w:t>
+      </w:r>
+      <w:proofErr w:type="spellEnd"/>
+      <w:r>
+        <w:rPr>
+          <w:rFonts w:ascii="Times New Roman" w:hAnsi="Times New Roman" w:cs="Times New Roman"/>
+          <w:sz w:val="28"/>
+          <w:szCs w:val="28"/>
+        </w:rPr>
+        <w:t xml:space="preserve">. Уверенные навыки работы с </w:t>
+      </w:r>
+      <w:proofErr w:type="spellStart"/>
+      <w:r>
+        <w:rPr>
+          <w:rFonts w:ascii="Times New Roman" w:hAnsi="Times New Roman" w:cs="Times New Roman"/>
+          <w:sz w:val="28"/>
+          <w:szCs w:val="28"/>
+        </w:rPr>
         <w:t>Git</w:t>
       </w:r>
       <w:proofErr w:type="spellEnd"/>
@@ -4943,7 +5575,7 @@
           <w:sz w:val="28"/>
           <w:szCs w:val="28"/>
         </w:rPr>
-        <w:t xml:space="preserve">, </w:t>
+        <w:t xml:space="preserve"> и </w:t>
       </w:r>
       <w:proofErr w:type="spellStart"/>
       <w:r>
@@ -4961,7 +5593,7 @@
           <w:sz w:val="28"/>
           <w:szCs w:val="28"/>
         </w:rPr>
-        <w:t xml:space="preserve"> и опыт </w:t>
+        <w:t xml:space="preserve">, а также опыт </w:t>
       </w:r>
       <w:proofErr w:type="spellStart"/>
       <w:r>
@@ -4979,18 +5611,32 @@
           <w:sz w:val="28"/>
           <w:szCs w:val="28"/>
         </w:rPr>
-        <w:t>-разработки являются востребованными в современной IT-сфере и станут надежной основой для моей будущей профессиональной деятельности. Практика в очередной раз подтвердила важность комплексного подхода к решению задач и умения интегрировать знания из различных областей.</w:t>
-      </w:r>
-    </w:p>
-    <w:p>
-      <w:pPr>
-        <w:spacing w:after="160" w:line="259" w:lineRule="auto"/>
-        <w:rPr>
-          <w:rFonts w:ascii="Times New Roman" w:hAnsi="Times New Roman" w:cs="Times New Roman"/>
-          <w:sz w:val="28"/>
-          <w:szCs w:val="28"/>
-        </w:rPr>
-      </w:pPr>
+        <w:t>-разработки, стали для меня надёжной базой для дальнейших профессиональных задач. Этот опыт ещё раз показал, что комплексный подход и умение соче</w:t>
+      </w:r>
+      <w:r>
+        <w:rPr>
+          <w:rFonts w:ascii="Times New Roman" w:hAnsi="Times New Roman" w:cs="Times New Roman"/>
+          <w:sz w:val="28"/>
+          <w:szCs w:val="28"/>
+        </w:rPr>
+        <w:t>тать знания из разных областей -</w:t>
+      </w:r>
+      <w:r>
+        <w:rPr>
+          <w:rFonts w:ascii="Times New Roman" w:hAnsi="Times New Roman" w:cs="Times New Roman"/>
+          <w:sz w:val="28"/>
+          <w:szCs w:val="28"/>
+        </w:rPr>
+        <w:t xml:space="preserve"> ключ к успешной реализации сложных проектов.</w:t>
+      </w:r>
+      <w:r>
+        <w:rPr>
+          <w:rFonts w:ascii="Times New Roman" w:hAnsi="Times New Roman" w:cs="Times New Roman"/>
+          <w:sz w:val="28"/>
+          <w:szCs w:val="28"/>
+        </w:rPr>
+        <w:t xml:space="preserve"> </w:t>
+      </w:r>
       <w:r>
         <w:rPr>
           <w:rFonts w:ascii="Times New Roman" w:hAnsi="Times New Roman" w:cs="Times New Roman"/>
@@ -6200,7 +6846,7 @@
           <w:rPr>
             <w:noProof/>
           </w:rPr>
-          <w:t>2</w:t>
+          <w:t>19</w:t>
         </w:r>
         <w:r>
           <w:fldChar w:fldCharType="end"/>
@@ -7380,6 +8026,155 @@
     </w:lvl>
   </w:abstractNum>
   <w:abstractNum w:abstractNumId="10" w15:restartNumberingAfterBreak="0">
+    <w:nsid w:val="4FFD58AB"/>
+    <w:multiLevelType w:val="multilevel"/>
+    <w:tmpl w:val="E640A646"/>
+    <w:lvl w:ilvl="0">
+      <w:start w:val="1"/>
+      <w:numFmt w:val="bullet"/>
+      <w:lvlText w:val=""/>
+      <w:lvlJc w:val="left"/>
+      <w:pPr>
+        <w:tabs>
+          <w:tab w:val="num" w:pos="720"/>
+        </w:tabs>
+        <w:ind w:left="720" w:hanging="360"/>
+      </w:pPr>
+      <w:rPr>
+        <w:rFonts w:ascii="Symbol" w:hAnsi="Symbol" w:hint="default"/>
+        <w:sz w:val="20"/>
+      </w:rPr>
+    </w:lvl>
+    <w:lvl w:ilvl="1" w:tentative="1">
+      <w:start w:val="1"/>
+      <w:numFmt w:val="bullet"/>
+      <w:lvlText w:val="o"/>
+      <w:lvlJc w:val="left"/>
+      <w:pPr>
+        <w:tabs>
+          <w:tab w:val="num" w:pos="1440"/>
+        </w:tabs>
+        <w:ind w:left="1440" w:hanging="360"/>
+      </w:pPr>
+      <w:rPr>
+        <w:rFonts w:ascii="Courier New" w:hAnsi="Courier New" w:hint="default"/>
+        <w:sz w:val="20"/>
+      </w:rPr>
+    </w:lvl>
+    <w:lvl w:ilvl="2" w:tentative="1">
+      <w:start w:val="1"/>
+      <w:numFmt w:val="bullet"/>
+      <w:lvlText w:val=""/>
+      <w:lvlJc w:val="left"/>
+      <w:pPr>
+        <w:tabs>
+          <w:tab w:val="num" w:pos="2160"/>
+        </w:tabs>
+        <w:ind w:left="2160" w:hanging="360"/>
+      </w:pPr>
+      <w:rPr>
+        <w:rFonts w:ascii="Wingdings" w:hAnsi="Wingdings" w:hint="default"/>
+        <w:sz w:val="20"/>
+      </w:rPr>
+    </w:lvl>
+    <w:lvl w:ilvl="3" w:tentative="1">
+      <w:start w:val="1"/>
+      <w:numFmt w:val="bullet"/>
+      <w:lvlText w:val=""/>
+      <w:lvlJc w:val="left"/>
+      <w:pPr>
+        <w:tabs>
+          <w:tab w:val="num" w:pos="2880"/>
+        </w:tabs>
+        <w:ind w:left="2880" w:hanging="360"/>
+      </w:pPr>
+      <w:rPr>
+        <w:rFonts w:ascii="Wingdings" w:hAnsi="Wingdings" w:hint="default"/>
+        <w:sz w:val="20"/>
+      </w:rPr>
+    </w:lvl>
+    <w:lvl w:ilvl="4" w:tentative="1">
+      <w:start w:val="1"/>
+      <w:numFmt w:val="bullet"/>
+      <w:lvlText w:val=""/>
+      <w:lvlJc w:val="left"/>
+      <w:pPr>
+        <w:tabs>
+          <w:tab w:val="num" w:pos="3600"/>
+        </w:tabs>
+        <w:ind w:left="3600" w:hanging="360"/>
+      </w:pPr>
+      <w:rPr>
+        <w:rFonts w:ascii="Wingdings" w:hAnsi="Wingdings" w:hint="default"/>
+        <w:sz w:val="20"/>
+      </w:rPr>
+    </w:lvl>
+    <w:lvl w:ilvl="5" w:tentative="1">
+      <w:start w:val="1"/>
+      <w:numFmt w:val="bullet"/>
+      <w:lvlText w:val=""/>
+      <w:lvlJc w:val="left"/>
+      <w:pPr>
+        <w:tabs>
+          <w:tab w:val="num" w:pos="4320"/>
+        </w:tabs>
+        <w:ind w:left="4320" w:hanging="360"/>
+      </w:pPr>
+      <w:rPr>
+        <w:rFonts w:ascii="Wingdings" w:hAnsi="Wingdings" w:hint="default"/>
+        <w:sz w:val="20"/>
+      </w:rPr>
+    </w:lvl>
+    <w:lvl w:ilvl="6" w:tentative="1">
+      <w:start w:val="1"/>
+      <w:numFmt w:val="bullet"/>
+      <w:lvlText w:val=""/>
+      <w:lvlJc w:val="left"/>
+      <w:pPr>
+        <w:tabs>
+          <w:tab w:val="num" w:pos="5040"/>
+        </w:tabs>
+        <w:ind w:left="5040" w:hanging="360"/>
+      </w:pPr>
+      <w:rPr>
+        <w:rFonts w:ascii="Wingdings" w:hAnsi="Wingdings" w:hint="default"/>
+        <w:sz w:val="20"/>
+      </w:rPr>
+    </w:lvl>
+    <w:lvl w:ilvl="7" w:tentative="1">
+      <w:start w:val="1"/>
+      <w:numFmt w:val="bullet"/>
+      <w:lvlText w:val=""/>
+      <w:lvlJc w:val="left"/>
+      <w:pPr>
+        <w:tabs>
+          <w:tab w:val="num" w:pos="5760"/>
+        </w:tabs>
+        <w:ind w:left="5760" w:hanging="360"/>
+      </w:pPr>
+      <w:rPr>
+        <w:rFonts w:ascii="Wingdings" w:hAnsi="Wingdings" w:hint="default"/>
+        <w:sz w:val="20"/>
+      </w:rPr>
+    </w:lvl>
+    <w:lvl w:ilvl="8" w:tentative="1">
+      <w:start w:val="1"/>
+      <w:numFmt w:val="bullet"/>
+      <w:lvlText w:val=""/>
+      <w:lvlJc w:val="left"/>
+      <w:pPr>
+        <w:tabs>
+          <w:tab w:val="num" w:pos="6480"/>
+        </w:tabs>
+        <w:ind w:left="6480" w:hanging="360"/>
+      </w:pPr>
+      <w:rPr>
+        <w:rFonts w:ascii="Wingdings" w:hAnsi="Wingdings" w:hint="default"/>
+        <w:sz w:val="20"/>
+      </w:rPr>
+    </w:lvl>
+  </w:abstractNum>
+  <w:abstractNum w:abstractNumId="11" w15:restartNumberingAfterBreak="0">
     <w:nsid w:val="515733A2"/>
     <w:multiLevelType w:val="multilevel"/>
     <w:tmpl w:val="F2C87208"/>
@@ -7500,7 +8295,7 @@
       </w:pPr>
     </w:lvl>
   </w:abstractNum>
-  <w:abstractNum w:abstractNumId="11" w15:restartNumberingAfterBreak="0">
+  <w:abstractNum w:abstractNumId="12" w15:restartNumberingAfterBreak="0">
     <w:nsid w:val="561B179B"/>
     <w:multiLevelType w:val="hybridMultilevel"/>
     <w:tmpl w:val="74CC5626"/>
@@ -7614,7 +8409,7 @@
       </w:rPr>
     </w:lvl>
   </w:abstractNum>
-  <w:abstractNum w:abstractNumId="12" w15:restartNumberingAfterBreak="0">
+  <w:abstractNum w:abstractNumId="13" w15:restartNumberingAfterBreak="0">
     <w:nsid w:val="57047DB4"/>
     <w:multiLevelType w:val="multilevel"/>
     <w:tmpl w:val="78A49B84"/>
@@ -7759,7 +8554,7 @@
       </w:rPr>
     </w:lvl>
   </w:abstractNum>
-  <w:abstractNum w:abstractNumId="13" w15:restartNumberingAfterBreak="0">
+  <w:abstractNum w:abstractNumId="14" w15:restartNumberingAfterBreak="0">
     <w:nsid w:val="57454695"/>
     <w:multiLevelType w:val="hybridMultilevel"/>
     <w:tmpl w:val="F62E04A0"/>
@@ -7848,7 +8643,7 @@
       </w:pPr>
     </w:lvl>
   </w:abstractNum>
-  <w:abstractNum w:abstractNumId="14" w15:restartNumberingAfterBreak="0">
+  <w:abstractNum w:abstractNumId="15" w15:restartNumberingAfterBreak="0">
     <w:nsid w:val="575E6EF0"/>
     <w:multiLevelType w:val="multilevel"/>
     <w:tmpl w:val="728E3E62"/>
@@ -7961,7 +8756,7 @@
       </w:pPr>
     </w:lvl>
   </w:abstractNum>
-  <w:abstractNum w:abstractNumId="15" w15:restartNumberingAfterBreak="0">
+  <w:abstractNum w:abstractNumId="16" w15:restartNumberingAfterBreak="0">
     <w:nsid w:val="615705B4"/>
     <w:multiLevelType w:val="hybridMultilevel"/>
     <w:tmpl w:val="3F8E817E"/>
@@ -8051,7 +8846,7 @@
       </w:pPr>
     </w:lvl>
   </w:abstractNum>
-  <w:abstractNum w:abstractNumId="16" w15:restartNumberingAfterBreak="0">
+  <w:abstractNum w:abstractNumId="17" w15:restartNumberingAfterBreak="0">
     <w:nsid w:val="66407A1C"/>
     <w:multiLevelType w:val="multilevel"/>
     <w:tmpl w:val="B19AD1EE"/>
@@ -8200,7 +8995,7 @@
       </w:rPr>
     </w:lvl>
   </w:abstractNum>
-  <w:abstractNum w:abstractNumId="17" w15:restartNumberingAfterBreak="0">
+  <w:abstractNum w:abstractNumId="18" w15:restartNumberingAfterBreak="0">
     <w:nsid w:val="7C2B54A5"/>
     <w:multiLevelType w:val="hybridMultilevel"/>
     <w:tmpl w:val="5D6EDE68"/>
@@ -8315,7 +9110,7 @@
     </w:lvl>
   </w:abstractNum>
   <w:num w:numId="1">
-    <w:abstractNumId w:val="13"/>
+    <w:abstractNumId w:val="14"/>
   </w:num>
   <w:num w:numId="2">
     <w:abstractNumId w:val="4"/>
@@ -8324,16 +9119,16 @@
     <w:abstractNumId w:val="3"/>
   </w:num>
   <w:num w:numId="4">
-    <w:abstractNumId w:val="10"/>
+    <w:abstractNumId w:val="11"/>
   </w:num>
   <w:num w:numId="5">
-    <w:abstractNumId w:val="15"/>
+    <w:abstractNumId w:val="16"/>
   </w:num>
   <w:num w:numId="6">
     <w:abstractNumId w:val="8"/>
   </w:num>
   <w:num w:numId="7">
-    <w:abstractNumId w:val="11"/>
+    <w:abstractNumId w:val="12"/>
   </w:num>
   <w:num w:numId="8">
     <w:abstractNumId w:val="2"/>
@@ -8342,7 +9137,7 @@
     <w:abstractNumId w:val="1"/>
   </w:num>
   <w:num w:numId="10">
-    <w:abstractNumId w:val="17"/>
+    <w:abstractNumId w:val="18"/>
   </w:num>
   <w:num w:numId="11">
     <w:abstractNumId w:val="5"/>
@@ -8351,22 +9146,25 @@
     <w:abstractNumId w:val="7"/>
   </w:num>
   <w:num w:numId="13">
-    <w:abstractNumId w:val="14"/>
+    <w:abstractNumId w:val="15"/>
   </w:num>
   <w:num w:numId="14">
     <w:abstractNumId w:val="0"/>
   </w:num>
   <w:num w:numId="15">
-    <w:abstractNumId w:val="12"/>
+    <w:abstractNumId w:val="13"/>
   </w:num>
   <w:num w:numId="16">
-    <w:abstractNumId w:val="16"/>
+    <w:abstractNumId w:val="17"/>
   </w:num>
   <w:num w:numId="17">
     <w:abstractNumId w:val="9"/>
   </w:num>
   <w:num w:numId="18">
     <w:abstractNumId w:val="6"/>
+  </w:num>
+  <w:num w:numId="19">
+    <w:abstractNumId w:val="10"/>
   </w:num>
 </w:numbering>
 </file>
@@ -8842,7 +9640,6 @@
   <w:style w:type="character" w:default="1" w:styleId="a0">
     <w:name w:val="Default Paragraph Font"/>
     <w:uiPriority w:val="1"/>
-    <w:semiHidden/>
     <w:unhideWhenUsed/>
   </w:style>
   <w:style w:type="table" w:default="1" w:styleId="a1">
@@ -9036,6 +9833,28 @@
     <w:name w:val="inline-code"/>
     <w:basedOn w:val="a0"/>
     <w:rsid w:val="006D094C"/>
+  </w:style>
+  <w:style w:type="character" w:styleId="aa">
+    <w:name w:val="Strong"/>
+    <w:basedOn w:val="a0"/>
+    <w:uiPriority w:val="22"/>
+    <w:qFormat/>
+    <w:rsid w:val="00B93131"/>
+    <w:rPr>
+      <w:b/>
+      <w:bCs/>
+    </w:rPr>
+  </w:style>
+  <w:style w:type="character" w:styleId="ab">
+    <w:name w:val="Emphasis"/>
+    <w:basedOn w:val="a0"/>
+    <w:uiPriority w:val="20"/>
+    <w:qFormat/>
+    <w:rsid w:val="00B93131"/>
+    <w:rPr>
+      <w:i/>
+      <w:iCs/>
+    </w:rPr>
   </w:style>
 </w:styles>
 </file>
@@ -9306,7 +10125,7 @@
 </file>
 
 <file path=customXml/itemProps1.xml><?xml version="1.0" encoding="utf-8"?>
-<ds:datastoreItem xmlns:ds="http://schemas.openxmlformats.org/officeDocument/2006/customXml" ds:itemID="{488C7F0B-098C-458E-8C31-255DC037C3B5}">
+<ds:datastoreItem xmlns:ds="http://schemas.openxmlformats.org/officeDocument/2006/customXml" ds:itemID="{B0C3A1CE-1AC0-4702-9330-9AB7F03E5F53}">
   <ds:schemaRefs>
     <ds:schemaRef ds:uri="http://schemas.openxmlformats.org/officeDocument/2006/bibliography"/>
   </ds:schemaRefs>

</xml_diff>